<commit_message>
Added more to the milestone doc
</commit_message>
<xml_diff>
--- a/Docs/ProjectMilestone.docx
+++ b/Docs/ProjectMilestone.docx
@@ -3,6 +3,280 @@
 <w:document xmlns:wpc="http://schemas.microsoft.com/office/word/2010/wordprocessingCanvas" xmlns:mc="http://schemas.openxmlformats.org/markup-compatibility/2006" xmlns:o="urn:schemas-microsoft-com:office:office" xmlns:r="http://schemas.openxmlformats.org/officeDocument/2006/relationships" xmlns:m="http://schemas.openxmlformats.org/officeDocument/2006/math" xmlns:v="urn:schemas-microsoft-com:vml" xmlns:wp14="http://schemas.microsoft.com/office/word/2010/wordprocessingDrawing" xmlns:wp="http://schemas.openxmlformats.org/drawingml/2006/wordprocessingDrawing" xmlns:w10="urn:schemas-microsoft-com:office:word" xmlns:w="http://schemas.openxmlformats.org/wordprocessingml/2006/main" xmlns:w14="http://schemas.microsoft.com/office/word/2010/wordml" xmlns:w15="http://schemas.microsoft.com/office/word/2012/wordml" xmlns:wpg="http://schemas.microsoft.com/office/word/2010/wordprocessingGroup" xmlns:wpi="http://schemas.microsoft.com/office/word/2010/wordprocessingInk" xmlns:wne="http://schemas.microsoft.com/office/word/2006/wordml" xmlns:wps="http://schemas.microsoft.com/office/word/2010/wordprocessingShape" mc:Ignorable="w14 w15 wp14">
   <w:body>
     <w:p w14:noSpellErr="1">
+      <w:pPr>
+        <w:jc w:val="center"/>
+      </w:pPr>
+      <w:r>
+        <w:rPr>
+          <w:rFonts w:ascii="Calibri" w:hAnsi="Calibri" w:eastAsia="Calibri" w:cs="Calibri"/>
+          <w:b w:val="1"/>
+          <w:bCs w:val="1"/>
+          <w:sz w:val="22"/>
+          <w:szCs w:val="22"/>
+        </w:rPr>
+        <w:t>Group Project Milestone</w:t>
+      </w:r>
+      <w:r>
+        <w:br/>
+      </w:r>
+      <w:r>
+        <w:rPr>
+          <w:rFonts w:ascii="Calibri" w:hAnsi="Calibri" w:eastAsia="Calibri" w:cs="Calibri"/>
+          <w:b w:val="1"/>
+          <w:bCs w:val="1"/>
+          <w:sz w:val="22"/>
+          <w:szCs w:val="22"/>
+        </w:rPr>
+        <w:t>Due March 21</w:t>
+      </w:r>
+      <w:r>
+        <w:rPr>
+          <w:rFonts w:ascii="Calibri" w:hAnsi="Calibri" w:eastAsia="Calibri" w:cs="Calibri"/>
+          <w:sz w:val="22"/>
+          <w:szCs w:val="22"/>
+        </w:rPr>
+        <w:t>, 2016</w:t>
+      </w:r>
+    </w:p>
+    <w:tbl>
+      <w:tblPr>
+        <w:tblStyle w:val="GridTable1Light-Accent1"/>
+        <w:tblW w:w="0" w:type="auto"/>
+        <w:tblLook w:val="04A0" w:firstRow="1" w:lastRow="0" w:firstColumn="1" w:lastColumn="0" w:noHBand="0" w:noVBand="1"/>
+      </w:tblPr>
+      <w:tblGrid>
+        <w:gridCol w:w="3120"/>
+        <w:gridCol w:w="3120"/>
+        <w:gridCol w:w="3120"/>
+      </w:tblGrid>
+      <w:tr>
+        <w:tc>
+          <w:tcPr>
+            <w:cnfStyle w:val="001000000000" w:firstRow="0" w:lastRow="0" w:firstColumn="1" w:lastColumn="0" w:oddVBand="0" w:evenVBand="0" w:oddHBand="0" w:evenHBand="0" w:firstRowFirstColumn="0" w:firstRowLastColumn="0" w:lastRowFirstColumn="0" w:lastRowLastColumn="0"/>
+            <w:tcW w:w="3120" w:type="dxa"/>
+            <w:tcMar/>
+          </w:tcPr>
+          <w:p w14:noSpellErr="1">
+            <w:r>
+              <w:rPr/>
+              <w:t>Name</w:t>
+            </w:r>
+          </w:p>
+        </w:tc>
+        <w:tc>
+          <w:tcPr>
+            <w:cnfStyle w:val="000000000000" w:firstRow="0" w:lastRow="0" w:firstColumn="0" w:lastColumn="0" w:oddVBand="0" w:evenVBand="0" w:oddHBand="0" w:evenHBand="0" w:firstRowFirstColumn="0" w:firstRowLastColumn="0" w:lastRowFirstColumn="0" w:lastRowLastColumn="0"/>
+            <w:tcW w:w="3120" w:type="dxa"/>
+            <w:tcMar/>
+          </w:tcPr>
+          <w:p w14:noSpellErr="1">
+            <w:r>
+              <w:rPr/>
+              <w:t>B00</w:t>
+            </w:r>
+          </w:p>
+        </w:tc>
+        <w:tc>
+          <w:tcPr>
+            <w:cnfStyle w:val="000000000000" w:firstRow="0" w:lastRow="0" w:firstColumn="0" w:lastColumn="0" w:oddVBand="0" w:evenVBand="0" w:oddHBand="0" w:evenHBand="0" w:firstRowFirstColumn="0" w:firstRowLastColumn="0" w:lastRowFirstColumn="0" w:lastRowLastColumn="0"/>
+            <w:tcW w:w="3120" w:type="dxa"/>
+            <w:tcMar/>
+          </w:tcPr>
+          <w:p w14:noSpellErr="1">
+            <w:r>
+              <w:rPr/>
+              <w:t>Email</w:t>
+            </w:r>
+          </w:p>
+        </w:tc>
+      </w:tr>
+      <w:tr>
+        <w:tc>
+          <w:tcPr>
+            <w:cnfStyle w:val="001000000000" w:firstRow="0" w:lastRow="0" w:firstColumn="1" w:lastColumn="0" w:oddVBand="0" w:evenVBand="0" w:oddHBand="0" w:evenHBand="0" w:firstRowFirstColumn="0" w:firstRowLastColumn="0" w:lastRowFirstColumn="0" w:lastRowLastColumn="0"/>
+            <w:tcW w:w="3120" w:type="dxa"/>
+            <w:tcMar/>
+          </w:tcPr>
+          <w:p w14:noSpellErr="1">
+            <w:r>
+              <w:rPr/>
+              <w:t>Brandon Poole</w:t>
+            </w:r>
+          </w:p>
+        </w:tc>
+        <w:tc>
+          <w:tcPr>
+            <w:cnfStyle w:val="000000000000" w:firstRow="0" w:lastRow="0" w:firstColumn="0" w:lastColumn="0" w:oddVBand="0" w:evenVBand="0" w:oddHBand="0" w:evenHBand="0" w:firstRowFirstColumn="0" w:firstRowLastColumn="0" w:lastRowFirstColumn="0" w:lastRowLastColumn="0"/>
+            <w:tcW w:w="3120" w:type="dxa"/>
+            <w:tcMar/>
+          </w:tcPr>
+          <w:p w14:noSpellErr="1">
+            <w:r>
+              <w:rPr/>
+              <w:t>B00677266</w:t>
+            </w:r>
+          </w:p>
+        </w:tc>
+        <w:tc>
+          <w:tcPr>
+            <w:cnfStyle w:val="000000000000" w:firstRow="0" w:lastRow="0" w:firstColumn="0" w:lastColumn="0" w:oddVBand="0" w:evenVBand="0" w:oddHBand="0" w:evenHBand="0" w:firstRowFirstColumn="0" w:firstRowLastColumn="0" w:lastRowFirstColumn="0" w:lastRowLastColumn="0"/>
+            <w:tcW w:w="3120" w:type="dxa"/>
+            <w:tcMar/>
+          </w:tcPr>
+          <w:p w14:noSpellErr="1">
+            <w:hyperlink r:id="Rf5ec6709a2b541a4">
+              <w:r>
+                <w:rPr>
+                  <w:rStyle w:val="Hyperlink"/>
+                </w:rPr>
+                <w:t>PooleB@dal.ca</w:t>
+              </w:r>
+            </w:hyperlink>
+          </w:p>
+        </w:tc>
+      </w:tr>
+      <w:tr>
+        <w:tc>
+          <w:tcPr>
+            <w:cnfStyle w:val="001000000000" w:firstRow="0" w:lastRow="0" w:firstColumn="1" w:lastColumn="0" w:oddVBand="0" w:evenVBand="0" w:oddHBand="0" w:evenHBand="0" w:firstRowFirstColumn="0" w:firstRowLastColumn="0" w:lastRowFirstColumn="0" w:lastRowLastColumn="0"/>
+            <w:tcW w:w="3120" w:type="dxa"/>
+            <w:tcMar/>
+          </w:tcPr>
+          <w:p>
+            <w:proofErr w:type="spellStart"/>
+            <w:r>
+              <w:rPr/>
+              <w:t>Johna</w:t>
+            </w:r>
+            <w:proofErr w:type="spellEnd"/>
+            <w:r>
+              <w:rPr/>
+              <w:t xml:space="preserve"> </w:t>
+            </w:r>
+            <w:proofErr w:type="spellStart"/>
+            <w:r>
+              <w:rPr/>
+              <w:t>Latouf</w:t>
+            </w:r>
+            <w:proofErr w:type="spellEnd"/>
+          </w:p>
+        </w:tc>
+        <w:tc>
+          <w:tcPr>
+            <w:cnfStyle w:val="000000000000" w:firstRow="0" w:lastRow="0" w:firstColumn="0" w:lastColumn="0" w:oddVBand="0" w:evenVBand="0" w:oddHBand="0" w:evenHBand="0" w:firstRowFirstColumn="0" w:firstRowLastColumn="0" w:lastRowFirstColumn="0" w:lastRowLastColumn="0"/>
+            <w:tcW w:w="3120" w:type="dxa"/>
+            <w:tcMar/>
+          </w:tcPr>
+          <w:p w14:noSpellErr="1">
+            <w:r>
+              <w:rPr/>
+              <w:t>B00698246</w:t>
+            </w:r>
+          </w:p>
+        </w:tc>
+        <w:tc>
+          <w:tcPr>
+            <w:cnfStyle w:val="000000000000" w:firstRow="0" w:lastRow="0" w:firstColumn="0" w:lastColumn="0" w:oddVBand="0" w:evenVBand="0" w:oddHBand="0" w:evenHBand="0" w:firstRowFirstColumn="0" w:firstRowLastColumn="0" w:lastRowFirstColumn="0" w:lastRowLastColumn="0"/>
+            <w:tcW w:w="3120" w:type="dxa"/>
+            <w:tcMar/>
+          </w:tcPr>
+          <w:p w14:noSpellErr="1">
+            <w:hyperlink r:id="R80ef93171c604836">
+              <w:r>
+                <w:rPr>
+                  <w:rStyle w:val="Hyperlink"/>
+                </w:rPr>
+                <w:t>Johna.Latouf@dal.ca</w:t>
+              </w:r>
+            </w:hyperlink>
+          </w:p>
+        </w:tc>
+      </w:tr>
+      <w:tr>
+        <w:tc>
+          <w:tcPr>
+            <w:cnfStyle w:val="001000000000" w:firstRow="0" w:lastRow="0" w:firstColumn="1" w:lastColumn="0" w:oddVBand="0" w:evenVBand="0" w:oddHBand="0" w:evenHBand="0" w:firstRowFirstColumn="0" w:firstRowLastColumn="0" w:lastRowFirstColumn="0" w:lastRowLastColumn="0"/>
+            <w:tcW w:w="3120" w:type="dxa"/>
+            <w:tcMar/>
+          </w:tcPr>
+          <w:p>
+            <w:proofErr w:type="spellStart"/>
+            <w:r>
+              <w:rPr/>
+              <w:t>Chaoran</w:t>
+            </w:r>
+            <w:proofErr w:type="spellEnd"/>
+            <w:r>
+              <w:rPr/>
+              <w:t xml:space="preserve"> Zhou</w:t>
+            </w:r>
+          </w:p>
+        </w:tc>
+        <w:tc>
+          <w:tcPr>
+            <w:cnfStyle w:val="000000000000" w:firstRow="0" w:lastRow="0" w:firstColumn="0" w:lastColumn="0" w:oddVBand="0" w:evenVBand="0" w:oddHBand="0" w:evenHBand="0" w:firstRowFirstColumn="0" w:firstRowLastColumn="0" w:lastRowFirstColumn="0" w:lastRowLastColumn="0"/>
+            <w:tcW w:w="3120" w:type="dxa"/>
+            <w:tcMar/>
+          </w:tcPr>
+          <w:p w14:noSpellErr="1">
+            <w:r>
+              <w:rPr/>
+              <w:t>B00551572</w:t>
+            </w:r>
+          </w:p>
+        </w:tc>
+        <w:tc>
+          <w:tcPr>
+            <w:cnfStyle w:val="000000000000" w:firstRow="0" w:lastRow="0" w:firstColumn="0" w:lastColumn="0" w:oddVBand="0" w:evenVBand="0" w:oddHBand="0" w:evenHBand="0" w:firstRowFirstColumn="0" w:firstRowLastColumn="0" w:lastRowFirstColumn="0" w:lastRowLastColumn="0"/>
+            <w:tcW w:w="3120" w:type="dxa"/>
+            <w:tcMar/>
+          </w:tcPr>
+          <w:p w14:noSpellErr="1">
+            <w:hyperlink r:id="Rd9ba4620ad144e9c">
+              <w:r>
+                <w:rPr>
+                  <w:rStyle w:val="Hyperlink"/>
+                </w:rPr>
+                <w:t>Chaoran.Zhou@dal.ca</w:t>
+              </w:r>
+            </w:hyperlink>
+          </w:p>
+        </w:tc>
+      </w:tr>
+    </w:tbl>
+    <w:p w14:noSpellErr="1"/>
+    <w:p w14:noSpellErr="1">
+      <w:pPr>
+        <w:pStyle w:val="Normal"/>
+      </w:pPr>
+      <w:r>
+        <w:rPr/>
+        <w:t>Online version:</w:t>
+      </w:r>
+    </w:p>
+    <w:p w14:noSpellErr="1">
+      <w:pPr>
+        <w:pStyle w:val="ListParagraph"/>
+        <w:numPr>
+          <w:ilvl w:val="0"/>
+          <w:numId w:val="7"/>
+        </w:numPr>
+        <w:rPr>
+          <w:rFonts w:ascii="Calibri" w:hAnsi="Calibri" w:eastAsia="Calibri" w:cs="Calibri" w:asciiTheme="minorAscii" w:hAnsiTheme="minorAscii" w:eastAsiaTheme="minorAscii" w:cstheme="minorAscii"/>
+          <w:sz w:val="22"/>
+          <w:szCs w:val="22"/>
+        </w:rPr>
+      </w:pPr>
+      <w:r>
+        <w:rPr>
+          <w:rFonts w:ascii="Calibri" w:hAnsi="Calibri" w:eastAsia="Calibri" w:cs="Calibri"/>
+          <w:sz w:val="22"/>
+          <w:szCs w:val="22"/>
+        </w:rPr>
+        <w:t>http://web.cs.dal.ca/~latouf/INFX2670/Brainstorm/account.php</w:t>
+      </w:r>
+    </w:p>
+    <w:p w14:noSpellErr="1">
       <w:r>
         <w:rPr>
           <w:rFonts w:ascii="Calibri" w:hAnsi="Calibri" w:eastAsia="Calibri" w:cs="Calibri"/>
@@ -13,6 +287,18 @@
       </w:r>
     </w:p>
     <w:p w14:noSpellErr="1">
+      <w:pPr>
+        <w:pStyle w:val="ListParagraph"/>
+        <w:numPr>
+          <w:ilvl w:val="0"/>
+          <w:numId w:val="6"/>
+        </w:numPr>
+        <w:rPr>
+          <w:rFonts w:ascii="Calibri" w:hAnsi="Calibri" w:eastAsia="Calibri" w:cs="Calibri" w:asciiTheme="minorAscii" w:hAnsiTheme="minorAscii" w:eastAsiaTheme="minorAscii" w:cstheme="minorAscii"/>
+          <w:sz w:val="22"/>
+          <w:szCs w:val="22"/>
+        </w:rPr>
+      </w:pPr>
       <w:r>
         <w:rPr>
           <w:rFonts w:ascii="Calibri" w:hAnsi="Calibri" w:eastAsia="Calibri" w:cs="Calibri"/>
@@ -23,6 +309,18 @@
       </w:r>
     </w:p>
     <w:p>
+      <w:pPr>
+        <w:pStyle w:val="ListParagraph"/>
+        <w:numPr>
+          <w:ilvl w:val="0"/>
+          <w:numId w:val="6"/>
+        </w:numPr>
+        <w:rPr>
+          <w:rFonts w:ascii="Calibri" w:hAnsi="Calibri" w:eastAsia="Calibri" w:cs="Calibri" w:asciiTheme="minorAscii" w:hAnsiTheme="minorAscii" w:eastAsiaTheme="minorAscii" w:cstheme="minorAscii"/>
+          <w:sz w:val="22"/>
+          <w:szCs w:val="22"/>
+        </w:rPr>
+      </w:pPr>
       <w:r>
         <w:rPr>
           <w:rFonts w:ascii="Calibri" w:hAnsi="Calibri" w:eastAsia="Calibri" w:cs="Calibri"/>
@@ -70,11 +368,6 @@
     </w:p>
     <w:p w14:noSpellErr="1">
       <w:r>
-        <w:br/>
-      </w:r>
-    </w:p>
-    <w:p w14:noSpellErr="1">
-      <w:r>
         <w:rPr>
           <w:rFonts w:ascii="Calibri" w:hAnsi="Calibri" w:eastAsia="Calibri" w:cs="Calibri"/>
           <w:sz w:val="22"/>
@@ -84,8 +377,57 @@
       </w:r>
     </w:p>
     <w:p w14:noSpellErr="1">
-      <w:r>
-        <w:br/>
+      <w:pPr>
+        <w:pStyle w:val="ListParagraph"/>
+        <w:numPr>
+          <w:ilvl w:val="0"/>
+          <w:numId w:val="5"/>
+        </w:numPr>
+        <w:rPr>
+          <w:rFonts w:ascii="Calibri" w:hAnsi="Calibri" w:eastAsia="Calibri" w:cs="Calibri" w:asciiTheme="minorAscii" w:hAnsiTheme="minorAscii" w:eastAsiaTheme="minorAscii" w:cstheme="minorAscii"/>
+          <w:sz w:val="22"/>
+          <w:szCs w:val="22"/>
+        </w:rPr>
+      </w:pPr>
+      <w:r>
+        <w:rPr/>
+        <w:t>Users can register using the Register.php page. It contains validation and adds a new user to the database.</w:t>
+      </w:r>
+    </w:p>
+    <w:p w14:noSpellErr="1">
+      <w:pPr>
+        <w:pStyle w:val="ListParagraph"/>
+        <w:numPr>
+          <w:ilvl w:val="0"/>
+          <w:numId w:val="5"/>
+        </w:numPr>
+        <w:rPr>
+          <w:rFonts w:ascii="Calibri" w:hAnsi="Calibri" w:eastAsia="Calibri" w:cs="Calibri" w:asciiTheme="minorAscii" w:hAnsiTheme="minorAscii" w:eastAsiaTheme="minorAscii" w:cstheme="minorAscii"/>
+          <w:sz w:val="22"/>
+          <w:szCs w:val="22"/>
+        </w:rPr>
+      </w:pPr>
+      <w:r>
+        <w:rPr/>
+        <w:t>Bios can be updated in the profile page.</w:t>
+      </w:r>
+    </w:p>
+    <w:p w14:noSpellErr="1">
+      <w:pPr>
+        <w:pStyle w:val="ListParagraph"/>
+        <w:numPr>
+          <w:ilvl w:val="0"/>
+          <w:numId w:val="5"/>
+        </w:numPr>
+        <w:rPr>
+          <w:rFonts w:ascii="Calibri" w:hAnsi="Calibri" w:eastAsia="Calibri" w:cs="Calibri" w:asciiTheme="minorAscii" w:hAnsiTheme="minorAscii" w:eastAsiaTheme="minorAscii" w:cstheme="minorAscii"/>
+          <w:sz w:val="22"/>
+          <w:szCs w:val="22"/>
+        </w:rPr>
+      </w:pPr>
+      <w:r>
+        <w:rPr/>
+        <w:t>Profile images are not set up yet.</w:t>
       </w:r>
     </w:p>
     <w:p w14:noSpellErr="1">
@@ -99,8 +441,79 @@
       </w:r>
     </w:p>
     <w:p w14:noSpellErr="1">
-      <w:r>
-        <w:br/>
+      <w:pPr>
+        <w:pStyle w:val="ListParagraph"/>
+        <w:numPr>
+          <w:ilvl w:val="0"/>
+          <w:numId w:val="4"/>
+        </w:numPr>
+        <w:rPr>
+          <w:rFonts w:ascii="Calibri" w:hAnsi="Calibri" w:eastAsia="Calibri" w:cs="Calibri" w:asciiTheme="minorAscii" w:hAnsiTheme="minorAscii" w:eastAsiaTheme="minorAscii" w:cstheme="minorAscii"/>
+          <w:sz w:val="22"/>
+          <w:szCs w:val="22"/>
+        </w:rPr>
+      </w:pPr>
+      <w:r>
+        <w:rPr/>
+        <w:t>Logging in validates passwords and username.</w:t>
+      </w:r>
+    </w:p>
+    <w:p w14:noSpellErr="1">
+      <w:pPr>
+        <w:pStyle w:val="ListParagraph"/>
+        <w:numPr>
+          <w:ilvl w:val="0"/>
+          <w:numId w:val="4"/>
+        </w:numPr>
+        <w:rPr>
+          <w:rFonts w:ascii="Calibri" w:hAnsi="Calibri" w:eastAsia="Calibri" w:cs="Calibri" w:asciiTheme="minorAscii" w:hAnsiTheme="minorAscii" w:eastAsiaTheme="minorAscii" w:cstheme="minorAscii"/>
+          <w:sz w:val="22"/>
+          <w:szCs w:val="22"/>
+        </w:rPr>
+      </w:pPr>
+      <w:r>
+        <w:rPr/>
+        <w:t>Passwords are hashed using the crypt function.</w:t>
+      </w:r>
+    </w:p>
+    <w:p w14:noSpellErr="1">
+      <w:pPr>
+        <w:pStyle w:val="ListParagraph"/>
+        <w:numPr>
+          <w:ilvl w:val="0"/>
+          <w:numId w:val="4"/>
+        </w:numPr>
+        <w:rPr>
+          <w:rFonts w:ascii="Calibri" w:hAnsi="Calibri" w:eastAsia="Calibri" w:cs="Calibri" w:asciiTheme="minorAscii" w:hAnsiTheme="minorAscii" w:eastAsiaTheme="minorAscii" w:cstheme="minorAscii"/>
+          <w:sz w:val="22"/>
+          <w:szCs w:val="22"/>
+        </w:rPr>
+      </w:pPr>
+      <w:r>
+        <w:rPr/>
+        <w:t>The session is destroyed when Logout is clicked.</w:t>
+      </w:r>
+    </w:p>
+    <w:p w14:noSpellErr="1">
+      <w:pPr>
+        <w:pStyle w:val="ListParagraph"/>
+        <w:numPr>
+          <w:ilvl w:val="0"/>
+          <w:numId w:val="4"/>
+        </w:numPr>
+        <w:bidi w:val="0"/>
+        <w:spacing w:before="0" w:beforeAutospacing="off" w:after="160" w:afterAutospacing="off" w:line="259" w:lineRule="auto"/>
+        <w:ind w:left="720" w:right="0"/>
+        <w:jc w:val="left"/>
+        <w:rPr>
+          <w:rFonts w:ascii="Calibri" w:hAnsi="Calibri" w:eastAsia="Calibri" w:cs="Calibri" w:asciiTheme="minorAscii" w:hAnsiTheme="minorAscii" w:eastAsiaTheme="minorAscii" w:cstheme="minorAscii"/>
+          <w:sz w:val="22"/>
+          <w:szCs w:val="22"/>
+        </w:rPr>
+      </w:pPr>
+      <w:r>
+        <w:rPr/>
+        <w:t>Some features are only visible when logged in.</w:t>
       </w:r>
     </w:p>
     <w:p w14:noSpellErr="1">
@@ -114,6 +527,18 @@
       </w:r>
     </w:p>
     <w:p>
+      <w:pPr>
+        <w:pStyle w:val="ListParagraph"/>
+        <w:numPr>
+          <w:ilvl w:val="0"/>
+          <w:numId w:val="3"/>
+        </w:numPr>
+        <w:rPr>
+          <w:rFonts w:ascii="Calibri" w:hAnsi="Calibri" w:eastAsia="Calibri" w:cs="Calibri" w:asciiTheme="minorAscii" w:hAnsiTheme="minorAscii" w:eastAsiaTheme="minorAscii" w:cstheme="minorAscii"/>
+          <w:sz w:val="22"/>
+          <w:szCs w:val="22"/>
+        </w:rPr>
+      </w:pPr>
       <w:r>
         <w:rPr>
           <w:rFonts w:ascii="Calibri" w:hAnsi="Calibri" w:eastAsia="Calibri" w:cs="Calibri"/>
@@ -142,6 +567,18 @@
       </w:r>
     </w:p>
     <w:p w14:noSpellErr="1">
+      <w:pPr>
+        <w:pStyle w:val="ListParagraph"/>
+        <w:numPr>
+          <w:ilvl w:val="0"/>
+          <w:numId w:val="3"/>
+        </w:numPr>
+        <w:rPr>
+          <w:rFonts w:ascii="Calibri" w:hAnsi="Calibri" w:eastAsia="Calibri" w:cs="Calibri" w:asciiTheme="minorAscii" w:hAnsiTheme="minorAscii" w:eastAsiaTheme="minorAscii" w:cstheme="minorAscii"/>
+          <w:sz w:val="22"/>
+          <w:szCs w:val="22"/>
+        </w:rPr>
+      </w:pPr>
       <w:r>
         <w:rPr>
           <w:rFonts w:ascii="Calibri" w:hAnsi="Calibri" w:eastAsia="Calibri" w:cs="Calibri"/>
@@ -152,6 +589,18 @@
       </w:r>
     </w:p>
     <w:p w14:noSpellErr="1">
+      <w:pPr>
+        <w:pStyle w:val="ListParagraph"/>
+        <w:numPr>
+          <w:ilvl w:val="0"/>
+          <w:numId w:val="3"/>
+        </w:numPr>
+        <w:rPr>
+          <w:rFonts w:ascii="Calibri" w:hAnsi="Calibri" w:eastAsia="Calibri" w:cs="Calibri" w:asciiTheme="minorAscii" w:hAnsiTheme="minorAscii" w:eastAsiaTheme="minorAscii" w:cstheme="minorAscii"/>
+          <w:sz w:val="22"/>
+          <w:szCs w:val="22"/>
+        </w:rPr>
+      </w:pPr>
       <w:r>
         <w:rPr>
           <w:rFonts w:ascii="Calibri" w:hAnsi="Calibri" w:eastAsia="Calibri" w:cs="Calibri"/>
@@ -163,11 +612,6 @@
     </w:p>
     <w:p w14:noSpellErr="1">
       <w:r>
-        <w:br/>
-      </w:r>
-    </w:p>
-    <w:p w14:noSpellErr="1">
-      <w:r>
         <w:rPr>
           <w:rFonts w:ascii="Calibri" w:hAnsi="Calibri" w:eastAsia="Calibri" w:cs="Calibri"/>
           <w:sz w:val="22"/>
@@ -177,6 +621,18 @@
       </w:r>
     </w:p>
     <w:p w14:noSpellErr="1">
+      <w:pPr>
+        <w:pStyle w:val="ListParagraph"/>
+        <w:numPr>
+          <w:ilvl w:val="0"/>
+          <w:numId w:val="1"/>
+        </w:numPr>
+        <w:rPr>
+          <w:rFonts w:ascii="Calibri" w:hAnsi="Calibri" w:eastAsia="Calibri" w:cs="Calibri" w:asciiTheme="minorAscii" w:hAnsiTheme="minorAscii" w:eastAsiaTheme="minorAscii" w:cstheme="minorAscii"/>
+          <w:sz w:val="22"/>
+          <w:szCs w:val="22"/>
+        </w:rPr>
+      </w:pPr>
       <w:r>
         <w:rPr>
           <w:rFonts w:ascii="Calibri" w:hAnsi="Calibri" w:eastAsia="Calibri" w:cs="Calibri"/>
@@ -187,6 +643,18 @@
       </w:r>
     </w:p>
     <w:p w14:noSpellErr="1">
+      <w:pPr>
+        <w:pStyle w:val="ListParagraph"/>
+        <w:numPr>
+          <w:ilvl w:val="0"/>
+          <w:numId w:val="1"/>
+        </w:numPr>
+        <w:rPr>
+          <w:rFonts w:ascii="Calibri" w:hAnsi="Calibri" w:eastAsia="Calibri" w:cs="Calibri" w:asciiTheme="minorAscii" w:hAnsiTheme="minorAscii" w:eastAsiaTheme="minorAscii" w:cstheme="minorAscii"/>
+          <w:sz w:val="22"/>
+          <w:szCs w:val="22"/>
+        </w:rPr>
+      </w:pPr>
       <w:r>
         <w:rPr>
           <w:rFonts w:ascii="Calibri" w:hAnsi="Calibri" w:eastAsia="Calibri" w:cs="Calibri"/>
@@ -197,6 +665,18 @@
       </w:r>
     </w:p>
     <w:p w14:noSpellErr="1">
+      <w:pPr>
+        <w:pStyle w:val="ListParagraph"/>
+        <w:numPr>
+          <w:ilvl w:val="0"/>
+          <w:numId w:val="1"/>
+        </w:numPr>
+        <w:rPr>
+          <w:rFonts w:ascii="Calibri" w:hAnsi="Calibri" w:eastAsia="Calibri" w:cs="Calibri" w:asciiTheme="minorAscii" w:hAnsiTheme="minorAscii" w:eastAsiaTheme="minorAscii" w:cstheme="minorAscii"/>
+          <w:sz w:val="22"/>
+          <w:szCs w:val="22"/>
+        </w:rPr>
+      </w:pPr>
       <w:r>
         <w:rPr>
           <w:rFonts w:ascii="Calibri" w:hAnsi="Calibri" w:eastAsia="Calibri" w:cs="Calibri"/>
@@ -207,6 +687,18 @@
       </w:r>
     </w:p>
     <w:p w14:noSpellErr="1">
+      <w:pPr>
+        <w:pStyle w:val="ListParagraph"/>
+        <w:numPr>
+          <w:ilvl w:val="0"/>
+          <w:numId w:val="1"/>
+        </w:numPr>
+        <w:rPr>
+          <w:rFonts w:ascii="Calibri" w:hAnsi="Calibri" w:eastAsia="Calibri" w:cs="Calibri" w:asciiTheme="minorAscii" w:hAnsiTheme="minorAscii" w:eastAsiaTheme="minorAscii" w:cstheme="minorAscii"/>
+          <w:sz w:val="22"/>
+          <w:szCs w:val="22"/>
+        </w:rPr>
+      </w:pPr>
       <w:r>
         <w:rPr>
           <w:rFonts w:ascii="Calibri" w:hAnsi="Calibri" w:eastAsia="Calibri" w:cs="Calibri"/>
@@ -218,11 +710,6 @@
     </w:p>
     <w:p w14:noSpellErr="1">
       <w:r>
-        <w:br/>
-      </w:r>
-    </w:p>
-    <w:p w14:noSpellErr="1">
-      <w:r>
         <w:rPr>
           <w:rFonts w:ascii="Calibri" w:hAnsi="Calibri" w:eastAsia="Calibri" w:cs="Calibri"/>
           <w:sz w:val="22"/>
@@ -232,6 +719,18 @@
       </w:r>
     </w:p>
     <w:p w14:noSpellErr="1">
+      <w:pPr>
+        <w:pStyle w:val="ListParagraph"/>
+        <w:numPr>
+          <w:ilvl w:val="0"/>
+          <w:numId w:val="2"/>
+        </w:numPr>
+        <w:rPr>
+          <w:rFonts w:ascii="Calibri" w:hAnsi="Calibri" w:eastAsia="Calibri" w:cs="Calibri" w:asciiTheme="minorAscii" w:hAnsiTheme="minorAscii" w:eastAsiaTheme="minorAscii" w:cstheme="minorAscii"/>
+          <w:sz w:val="22"/>
+          <w:szCs w:val="22"/>
+        </w:rPr>
+      </w:pPr>
       <w:r>
         <w:rPr>
           <w:rFonts w:ascii="Calibri" w:hAnsi="Calibri" w:eastAsia="Calibri" w:cs="Calibri"/>
@@ -242,6 +741,18 @@
       </w:r>
     </w:p>
     <w:p w14:noSpellErr="1">
+      <w:pPr>
+        <w:pStyle w:val="ListParagraph"/>
+        <w:numPr>
+          <w:ilvl w:val="0"/>
+          <w:numId w:val="2"/>
+        </w:numPr>
+        <w:rPr>
+          <w:rFonts w:ascii="Calibri" w:hAnsi="Calibri" w:eastAsia="Calibri" w:cs="Calibri" w:asciiTheme="minorAscii" w:hAnsiTheme="minorAscii" w:eastAsiaTheme="minorAscii" w:cstheme="minorAscii"/>
+          <w:sz w:val="22"/>
+          <w:szCs w:val="22"/>
+        </w:rPr>
+      </w:pPr>
       <w:r>
         <w:rPr>
           <w:rFonts w:ascii="Calibri" w:hAnsi="Calibri" w:eastAsia="Calibri" w:cs="Calibri"/>
@@ -252,6 +763,18 @@
       </w:r>
     </w:p>
     <w:p w14:noSpellErr="1">
+      <w:pPr>
+        <w:pStyle w:val="ListParagraph"/>
+        <w:numPr>
+          <w:ilvl w:val="0"/>
+          <w:numId w:val="2"/>
+        </w:numPr>
+        <w:rPr>
+          <w:rFonts w:ascii="Calibri" w:hAnsi="Calibri" w:eastAsia="Calibri" w:cs="Calibri" w:asciiTheme="minorAscii" w:hAnsiTheme="minorAscii" w:eastAsiaTheme="minorAscii" w:cstheme="minorAscii"/>
+          <w:sz w:val="22"/>
+          <w:szCs w:val="22"/>
+        </w:rPr>
+      </w:pPr>
       <w:r>
         <w:rPr>
           <w:rFonts w:ascii="Calibri" w:hAnsi="Calibri" w:eastAsia="Calibri" w:cs="Calibri"/>
@@ -260,11 +783,6 @@
         </w:rPr>
         <w:t>Users can update bio and display name on their own profiles.</w:t>
       </w:r>
-    </w:p>
-    <w:p>
-      <w:pPr>
-        <w:pStyle w:val="Normal"/>
-      </w:pPr>
     </w:p>
     <w:sectPr>
       <w:pgSz w:w="12240" w:h="15840" w:orient="portrait"/>
@@ -274,6 +792,809 @@
     </w:sectPr>
   </w:body>
 </w:document>
+</file>
+
+<file path=word/numbering.xml><?xml version="1.0" encoding="utf-8"?>
+<w:numbering xmlns:w="http://schemas.openxmlformats.org/wordprocessingml/2006/main">
+  <w:abstractNum xmlns:w="http://schemas.openxmlformats.org/wordprocessingml/2006/main" w:abstractNumId="7">
+    <w:multiLevelType xmlns:w="http://schemas.openxmlformats.org/wordprocessingml/2006/main" w:val="hybridMultilevel"/>
+    <w:lvl xmlns:w="http://schemas.openxmlformats.org/wordprocessingml/2006/main" w:ilvl="0">
+      <w:start w:val="1"/>
+      <w:numFmt w:val="bullet"/>
+      <w:lvlText w:val=""/>
+      <w:lvlJc w:val="left"/>
+      <w:pPr>
+        <w:ind w:left="720" w:hanging="360"/>
+      </w:pPr>
+      <w:rPr>
+        <w:rFonts w:hint="default" w:ascii="Symbol" w:hAnsi="Symbol"/>
+      </w:rPr>
+    </w:lvl>
+    <w:lvl xmlns:w="http://schemas.openxmlformats.org/wordprocessingml/2006/main" w:ilvl="1">
+      <w:start w:val="1"/>
+      <w:numFmt w:val="bullet"/>
+      <w:lvlText w:val="o"/>
+      <w:lvlJc w:val="left"/>
+      <w:pPr>
+        <w:ind w:left="1440" w:hanging="360"/>
+      </w:pPr>
+      <w:rPr>
+        <w:rFonts w:hint="default" w:ascii="Courier New" w:hAnsi="Courier New"/>
+      </w:rPr>
+    </w:lvl>
+    <w:lvl xmlns:w="http://schemas.openxmlformats.org/wordprocessingml/2006/main" w:ilvl="2">
+      <w:start w:val="1"/>
+      <w:numFmt w:val="bullet"/>
+      <w:lvlText w:val=""/>
+      <w:lvlJc w:val="left"/>
+      <w:pPr>
+        <w:ind w:left="2160" w:hanging="360"/>
+      </w:pPr>
+      <w:rPr>
+        <w:rFonts w:hint="default" w:ascii="Wingdings" w:hAnsi="Wingdings"/>
+      </w:rPr>
+    </w:lvl>
+    <w:lvl xmlns:w="http://schemas.openxmlformats.org/wordprocessingml/2006/main" w:ilvl="3">
+      <w:start w:val="1"/>
+      <w:numFmt w:val="bullet"/>
+      <w:lvlText w:val=""/>
+      <w:lvlJc w:val="left"/>
+      <w:pPr>
+        <w:ind w:left="2880" w:hanging="360"/>
+      </w:pPr>
+      <w:rPr>
+        <w:rFonts w:hint="default" w:ascii="Symbol" w:hAnsi="Symbol"/>
+      </w:rPr>
+    </w:lvl>
+    <w:lvl xmlns:w="http://schemas.openxmlformats.org/wordprocessingml/2006/main" w:ilvl="4">
+      <w:start w:val="1"/>
+      <w:numFmt w:val="bullet"/>
+      <w:lvlText w:val="o"/>
+      <w:lvlJc w:val="left"/>
+      <w:pPr>
+        <w:ind w:left="3600" w:hanging="360"/>
+      </w:pPr>
+      <w:rPr>
+        <w:rFonts w:hint="default" w:ascii="Courier New" w:hAnsi="Courier New"/>
+      </w:rPr>
+    </w:lvl>
+    <w:lvl xmlns:w="http://schemas.openxmlformats.org/wordprocessingml/2006/main" w:ilvl="5">
+      <w:start w:val="1"/>
+      <w:numFmt w:val="bullet"/>
+      <w:lvlText w:val=""/>
+      <w:lvlJc w:val="left"/>
+      <w:pPr>
+        <w:ind w:left="4320" w:hanging="360"/>
+      </w:pPr>
+      <w:rPr>
+        <w:rFonts w:hint="default" w:ascii="Wingdings" w:hAnsi="Wingdings"/>
+      </w:rPr>
+    </w:lvl>
+    <w:lvl xmlns:w="http://schemas.openxmlformats.org/wordprocessingml/2006/main" w:ilvl="6">
+      <w:start w:val="1"/>
+      <w:numFmt w:val="bullet"/>
+      <w:lvlText w:val=""/>
+      <w:lvlJc w:val="left"/>
+      <w:pPr>
+        <w:ind w:left="5040" w:hanging="360"/>
+      </w:pPr>
+      <w:rPr>
+        <w:rFonts w:hint="default" w:ascii="Symbol" w:hAnsi="Symbol"/>
+      </w:rPr>
+    </w:lvl>
+    <w:lvl xmlns:w="http://schemas.openxmlformats.org/wordprocessingml/2006/main" w:ilvl="7">
+      <w:start w:val="1"/>
+      <w:numFmt w:val="bullet"/>
+      <w:lvlText w:val="o"/>
+      <w:lvlJc w:val="left"/>
+      <w:pPr>
+        <w:ind w:left="5760" w:hanging="360"/>
+      </w:pPr>
+      <w:rPr>
+        <w:rFonts w:hint="default" w:ascii="Courier New" w:hAnsi="Courier New"/>
+      </w:rPr>
+    </w:lvl>
+    <w:lvl xmlns:w="http://schemas.openxmlformats.org/wordprocessingml/2006/main" w:ilvl="8">
+      <w:start w:val="1"/>
+      <w:numFmt w:val="bullet"/>
+      <w:lvlText w:val=""/>
+      <w:lvlJc w:val="left"/>
+      <w:pPr>
+        <w:ind w:left="6480" w:hanging="360"/>
+      </w:pPr>
+      <w:rPr>
+        <w:rFonts w:hint="default" w:ascii="Wingdings" w:hAnsi="Wingdings"/>
+      </w:rPr>
+    </w:lvl>
+  </w:abstractNum>
+  <w:abstractNum xmlns:w="http://schemas.openxmlformats.org/wordprocessingml/2006/main" w:abstractNumId="6">
+    <w:multiLevelType xmlns:w="http://schemas.openxmlformats.org/wordprocessingml/2006/main" w:val="hybridMultilevel"/>
+    <w:lvl xmlns:w="http://schemas.openxmlformats.org/wordprocessingml/2006/main" w:ilvl="0">
+      <w:start w:val="1"/>
+      <w:numFmt w:val="bullet"/>
+      <w:lvlText w:val=""/>
+      <w:lvlJc w:val="left"/>
+      <w:pPr>
+        <w:ind w:left="720" w:hanging="360"/>
+      </w:pPr>
+      <w:rPr>
+        <w:rFonts w:hint="default" w:ascii="Symbol" w:hAnsi="Symbol"/>
+      </w:rPr>
+    </w:lvl>
+    <w:lvl xmlns:w="http://schemas.openxmlformats.org/wordprocessingml/2006/main" w:ilvl="1">
+      <w:start w:val="1"/>
+      <w:numFmt w:val="bullet"/>
+      <w:lvlText w:val="o"/>
+      <w:lvlJc w:val="left"/>
+      <w:pPr>
+        <w:ind w:left="1440" w:hanging="360"/>
+      </w:pPr>
+      <w:rPr>
+        <w:rFonts w:hint="default" w:ascii="Courier New" w:hAnsi="Courier New"/>
+      </w:rPr>
+    </w:lvl>
+    <w:lvl xmlns:w="http://schemas.openxmlformats.org/wordprocessingml/2006/main" w:ilvl="2">
+      <w:start w:val="1"/>
+      <w:numFmt w:val="bullet"/>
+      <w:lvlText w:val=""/>
+      <w:lvlJc w:val="left"/>
+      <w:pPr>
+        <w:ind w:left="2160" w:hanging="360"/>
+      </w:pPr>
+      <w:rPr>
+        <w:rFonts w:hint="default" w:ascii="Wingdings" w:hAnsi="Wingdings"/>
+      </w:rPr>
+    </w:lvl>
+    <w:lvl xmlns:w="http://schemas.openxmlformats.org/wordprocessingml/2006/main" w:ilvl="3">
+      <w:start w:val="1"/>
+      <w:numFmt w:val="bullet"/>
+      <w:lvlText w:val=""/>
+      <w:lvlJc w:val="left"/>
+      <w:pPr>
+        <w:ind w:left="2880" w:hanging="360"/>
+      </w:pPr>
+      <w:rPr>
+        <w:rFonts w:hint="default" w:ascii="Symbol" w:hAnsi="Symbol"/>
+      </w:rPr>
+    </w:lvl>
+    <w:lvl xmlns:w="http://schemas.openxmlformats.org/wordprocessingml/2006/main" w:ilvl="4">
+      <w:start w:val="1"/>
+      <w:numFmt w:val="bullet"/>
+      <w:lvlText w:val="o"/>
+      <w:lvlJc w:val="left"/>
+      <w:pPr>
+        <w:ind w:left="3600" w:hanging="360"/>
+      </w:pPr>
+      <w:rPr>
+        <w:rFonts w:hint="default" w:ascii="Courier New" w:hAnsi="Courier New"/>
+      </w:rPr>
+    </w:lvl>
+    <w:lvl xmlns:w="http://schemas.openxmlformats.org/wordprocessingml/2006/main" w:ilvl="5">
+      <w:start w:val="1"/>
+      <w:numFmt w:val="bullet"/>
+      <w:lvlText w:val=""/>
+      <w:lvlJc w:val="left"/>
+      <w:pPr>
+        <w:ind w:left="4320" w:hanging="360"/>
+      </w:pPr>
+      <w:rPr>
+        <w:rFonts w:hint="default" w:ascii="Wingdings" w:hAnsi="Wingdings"/>
+      </w:rPr>
+    </w:lvl>
+    <w:lvl xmlns:w="http://schemas.openxmlformats.org/wordprocessingml/2006/main" w:ilvl="6">
+      <w:start w:val="1"/>
+      <w:numFmt w:val="bullet"/>
+      <w:lvlText w:val=""/>
+      <w:lvlJc w:val="left"/>
+      <w:pPr>
+        <w:ind w:left="5040" w:hanging="360"/>
+      </w:pPr>
+      <w:rPr>
+        <w:rFonts w:hint="default" w:ascii="Symbol" w:hAnsi="Symbol"/>
+      </w:rPr>
+    </w:lvl>
+    <w:lvl xmlns:w="http://schemas.openxmlformats.org/wordprocessingml/2006/main" w:ilvl="7">
+      <w:start w:val="1"/>
+      <w:numFmt w:val="bullet"/>
+      <w:lvlText w:val="o"/>
+      <w:lvlJc w:val="left"/>
+      <w:pPr>
+        <w:ind w:left="5760" w:hanging="360"/>
+      </w:pPr>
+      <w:rPr>
+        <w:rFonts w:hint="default" w:ascii="Courier New" w:hAnsi="Courier New"/>
+      </w:rPr>
+    </w:lvl>
+    <w:lvl xmlns:w="http://schemas.openxmlformats.org/wordprocessingml/2006/main" w:ilvl="8">
+      <w:start w:val="1"/>
+      <w:numFmt w:val="bullet"/>
+      <w:lvlText w:val=""/>
+      <w:lvlJc w:val="left"/>
+      <w:pPr>
+        <w:ind w:left="6480" w:hanging="360"/>
+      </w:pPr>
+      <w:rPr>
+        <w:rFonts w:hint="default" w:ascii="Wingdings" w:hAnsi="Wingdings"/>
+      </w:rPr>
+    </w:lvl>
+  </w:abstractNum>
+  <w:abstractNum xmlns:w="http://schemas.openxmlformats.org/wordprocessingml/2006/main" w:abstractNumId="5">
+    <w:multiLevelType xmlns:w="http://schemas.openxmlformats.org/wordprocessingml/2006/main" w:val="hybridMultilevel"/>
+    <w:lvl xmlns:w="http://schemas.openxmlformats.org/wordprocessingml/2006/main" w:ilvl="0">
+      <w:start w:val="1"/>
+      <w:numFmt w:val="bullet"/>
+      <w:lvlText w:val=""/>
+      <w:lvlJc w:val="left"/>
+      <w:pPr>
+        <w:ind w:left="720" w:hanging="360"/>
+      </w:pPr>
+      <w:rPr>
+        <w:rFonts w:hint="default" w:ascii="Symbol" w:hAnsi="Symbol"/>
+      </w:rPr>
+    </w:lvl>
+    <w:lvl xmlns:w="http://schemas.openxmlformats.org/wordprocessingml/2006/main" w:ilvl="1">
+      <w:start w:val="1"/>
+      <w:numFmt w:val="bullet"/>
+      <w:lvlText w:val="o"/>
+      <w:lvlJc w:val="left"/>
+      <w:pPr>
+        <w:ind w:left="1440" w:hanging="360"/>
+      </w:pPr>
+      <w:rPr>
+        <w:rFonts w:hint="default" w:ascii="Courier New" w:hAnsi="Courier New"/>
+      </w:rPr>
+    </w:lvl>
+    <w:lvl xmlns:w="http://schemas.openxmlformats.org/wordprocessingml/2006/main" w:ilvl="2">
+      <w:start w:val="1"/>
+      <w:numFmt w:val="bullet"/>
+      <w:lvlText w:val=""/>
+      <w:lvlJc w:val="left"/>
+      <w:pPr>
+        <w:ind w:left="2160" w:hanging="360"/>
+      </w:pPr>
+      <w:rPr>
+        <w:rFonts w:hint="default" w:ascii="Wingdings" w:hAnsi="Wingdings"/>
+      </w:rPr>
+    </w:lvl>
+    <w:lvl xmlns:w="http://schemas.openxmlformats.org/wordprocessingml/2006/main" w:ilvl="3">
+      <w:start w:val="1"/>
+      <w:numFmt w:val="bullet"/>
+      <w:lvlText w:val=""/>
+      <w:lvlJc w:val="left"/>
+      <w:pPr>
+        <w:ind w:left="2880" w:hanging="360"/>
+      </w:pPr>
+      <w:rPr>
+        <w:rFonts w:hint="default" w:ascii="Symbol" w:hAnsi="Symbol"/>
+      </w:rPr>
+    </w:lvl>
+    <w:lvl xmlns:w="http://schemas.openxmlformats.org/wordprocessingml/2006/main" w:ilvl="4">
+      <w:start w:val="1"/>
+      <w:numFmt w:val="bullet"/>
+      <w:lvlText w:val="o"/>
+      <w:lvlJc w:val="left"/>
+      <w:pPr>
+        <w:ind w:left="3600" w:hanging="360"/>
+      </w:pPr>
+      <w:rPr>
+        <w:rFonts w:hint="default" w:ascii="Courier New" w:hAnsi="Courier New"/>
+      </w:rPr>
+    </w:lvl>
+    <w:lvl xmlns:w="http://schemas.openxmlformats.org/wordprocessingml/2006/main" w:ilvl="5">
+      <w:start w:val="1"/>
+      <w:numFmt w:val="bullet"/>
+      <w:lvlText w:val=""/>
+      <w:lvlJc w:val="left"/>
+      <w:pPr>
+        <w:ind w:left="4320" w:hanging="360"/>
+      </w:pPr>
+      <w:rPr>
+        <w:rFonts w:hint="default" w:ascii="Wingdings" w:hAnsi="Wingdings"/>
+      </w:rPr>
+    </w:lvl>
+    <w:lvl xmlns:w="http://schemas.openxmlformats.org/wordprocessingml/2006/main" w:ilvl="6">
+      <w:start w:val="1"/>
+      <w:numFmt w:val="bullet"/>
+      <w:lvlText w:val=""/>
+      <w:lvlJc w:val="left"/>
+      <w:pPr>
+        <w:ind w:left="5040" w:hanging="360"/>
+      </w:pPr>
+      <w:rPr>
+        <w:rFonts w:hint="default" w:ascii="Symbol" w:hAnsi="Symbol"/>
+      </w:rPr>
+    </w:lvl>
+    <w:lvl xmlns:w="http://schemas.openxmlformats.org/wordprocessingml/2006/main" w:ilvl="7">
+      <w:start w:val="1"/>
+      <w:numFmt w:val="bullet"/>
+      <w:lvlText w:val="o"/>
+      <w:lvlJc w:val="left"/>
+      <w:pPr>
+        <w:ind w:left="5760" w:hanging="360"/>
+      </w:pPr>
+      <w:rPr>
+        <w:rFonts w:hint="default" w:ascii="Courier New" w:hAnsi="Courier New"/>
+      </w:rPr>
+    </w:lvl>
+    <w:lvl xmlns:w="http://schemas.openxmlformats.org/wordprocessingml/2006/main" w:ilvl="8">
+      <w:start w:val="1"/>
+      <w:numFmt w:val="bullet"/>
+      <w:lvlText w:val=""/>
+      <w:lvlJc w:val="left"/>
+      <w:pPr>
+        <w:ind w:left="6480" w:hanging="360"/>
+      </w:pPr>
+      <w:rPr>
+        <w:rFonts w:hint="default" w:ascii="Wingdings" w:hAnsi="Wingdings"/>
+      </w:rPr>
+    </w:lvl>
+  </w:abstractNum>
+  <w:abstractNum xmlns:w="http://schemas.openxmlformats.org/wordprocessingml/2006/main" w:abstractNumId="4">
+    <w:multiLevelType xmlns:w="http://schemas.openxmlformats.org/wordprocessingml/2006/main" w:val="hybridMultilevel"/>
+    <w:lvl xmlns:w="http://schemas.openxmlformats.org/wordprocessingml/2006/main" w:ilvl="0">
+      <w:start w:val="1"/>
+      <w:numFmt w:val="bullet"/>
+      <w:lvlText w:val=""/>
+      <w:lvlJc w:val="left"/>
+      <w:pPr>
+        <w:ind w:left="720" w:hanging="360"/>
+      </w:pPr>
+      <w:rPr>
+        <w:rFonts w:hint="default" w:ascii="Symbol" w:hAnsi="Symbol"/>
+      </w:rPr>
+    </w:lvl>
+    <w:lvl xmlns:w="http://schemas.openxmlformats.org/wordprocessingml/2006/main" w:ilvl="1">
+      <w:start w:val="1"/>
+      <w:numFmt w:val="bullet"/>
+      <w:lvlText w:val="o"/>
+      <w:lvlJc w:val="left"/>
+      <w:pPr>
+        <w:ind w:left="1440" w:hanging="360"/>
+      </w:pPr>
+      <w:rPr>
+        <w:rFonts w:hint="default" w:ascii="Courier New" w:hAnsi="Courier New"/>
+      </w:rPr>
+    </w:lvl>
+    <w:lvl xmlns:w="http://schemas.openxmlformats.org/wordprocessingml/2006/main" w:ilvl="2">
+      <w:start w:val="1"/>
+      <w:numFmt w:val="bullet"/>
+      <w:lvlText w:val=""/>
+      <w:lvlJc w:val="left"/>
+      <w:pPr>
+        <w:ind w:left="2160" w:hanging="360"/>
+      </w:pPr>
+      <w:rPr>
+        <w:rFonts w:hint="default" w:ascii="Wingdings" w:hAnsi="Wingdings"/>
+      </w:rPr>
+    </w:lvl>
+    <w:lvl xmlns:w="http://schemas.openxmlformats.org/wordprocessingml/2006/main" w:ilvl="3">
+      <w:start w:val="1"/>
+      <w:numFmt w:val="bullet"/>
+      <w:lvlText w:val=""/>
+      <w:lvlJc w:val="left"/>
+      <w:pPr>
+        <w:ind w:left="2880" w:hanging="360"/>
+      </w:pPr>
+      <w:rPr>
+        <w:rFonts w:hint="default" w:ascii="Symbol" w:hAnsi="Symbol"/>
+      </w:rPr>
+    </w:lvl>
+    <w:lvl xmlns:w="http://schemas.openxmlformats.org/wordprocessingml/2006/main" w:ilvl="4">
+      <w:start w:val="1"/>
+      <w:numFmt w:val="bullet"/>
+      <w:lvlText w:val="o"/>
+      <w:lvlJc w:val="left"/>
+      <w:pPr>
+        <w:ind w:left="3600" w:hanging="360"/>
+      </w:pPr>
+      <w:rPr>
+        <w:rFonts w:hint="default" w:ascii="Courier New" w:hAnsi="Courier New"/>
+      </w:rPr>
+    </w:lvl>
+    <w:lvl xmlns:w="http://schemas.openxmlformats.org/wordprocessingml/2006/main" w:ilvl="5">
+      <w:start w:val="1"/>
+      <w:numFmt w:val="bullet"/>
+      <w:lvlText w:val=""/>
+      <w:lvlJc w:val="left"/>
+      <w:pPr>
+        <w:ind w:left="4320" w:hanging="360"/>
+      </w:pPr>
+      <w:rPr>
+        <w:rFonts w:hint="default" w:ascii="Wingdings" w:hAnsi="Wingdings"/>
+      </w:rPr>
+    </w:lvl>
+    <w:lvl xmlns:w="http://schemas.openxmlformats.org/wordprocessingml/2006/main" w:ilvl="6">
+      <w:start w:val="1"/>
+      <w:numFmt w:val="bullet"/>
+      <w:lvlText w:val=""/>
+      <w:lvlJc w:val="left"/>
+      <w:pPr>
+        <w:ind w:left="5040" w:hanging="360"/>
+      </w:pPr>
+      <w:rPr>
+        <w:rFonts w:hint="default" w:ascii="Symbol" w:hAnsi="Symbol"/>
+      </w:rPr>
+    </w:lvl>
+    <w:lvl xmlns:w="http://schemas.openxmlformats.org/wordprocessingml/2006/main" w:ilvl="7">
+      <w:start w:val="1"/>
+      <w:numFmt w:val="bullet"/>
+      <w:lvlText w:val="o"/>
+      <w:lvlJc w:val="left"/>
+      <w:pPr>
+        <w:ind w:left="5760" w:hanging="360"/>
+      </w:pPr>
+      <w:rPr>
+        <w:rFonts w:hint="default" w:ascii="Courier New" w:hAnsi="Courier New"/>
+      </w:rPr>
+    </w:lvl>
+    <w:lvl xmlns:w="http://schemas.openxmlformats.org/wordprocessingml/2006/main" w:ilvl="8">
+      <w:start w:val="1"/>
+      <w:numFmt w:val="bullet"/>
+      <w:lvlText w:val=""/>
+      <w:lvlJc w:val="left"/>
+      <w:pPr>
+        <w:ind w:left="6480" w:hanging="360"/>
+      </w:pPr>
+      <w:rPr>
+        <w:rFonts w:hint="default" w:ascii="Wingdings" w:hAnsi="Wingdings"/>
+      </w:rPr>
+    </w:lvl>
+  </w:abstractNum>
+  <w:abstractNum xmlns:w="http://schemas.openxmlformats.org/wordprocessingml/2006/main" w:abstractNumId="3">
+    <w:multiLevelType xmlns:w="http://schemas.openxmlformats.org/wordprocessingml/2006/main" w:val="hybridMultilevel"/>
+    <w:lvl xmlns:w="http://schemas.openxmlformats.org/wordprocessingml/2006/main" w:ilvl="0">
+      <w:start w:val="1"/>
+      <w:numFmt w:val="bullet"/>
+      <w:lvlText w:val=""/>
+      <w:lvlJc w:val="left"/>
+      <w:pPr>
+        <w:ind w:left="720" w:hanging="360"/>
+      </w:pPr>
+      <w:rPr>
+        <w:rFonts w:hint="default" w:ascii="Symbol" w:hAnsi="Symbol"/>
+      </w:rPr>
+    </w:lvl>
+    <w:lvl xmlns:w="http://schemas.openxmlformats.org/wordprocessingml/2006/main" w:ilvl="1">
+      <w:start w:val="1"/>
+      <w:numFmt w:val="bullet"/>
+      <w:lvlText w:val="o"/>
+      <w:lvlJc w:val="left"/>
+      <w:pPr>
+        <w:ind w:left="1440" w:hanging="360"/>
+      </w:pPr>
+      <w:rPr>
+        <w:rFonts w:hint="default" w:ascii="Courier New" w:hAnsi="Courier New"/>
+      </w:rPr>
+    </w:lvl>
+    <w:lvl xmlns:w="http://schemas.openxmlformats.org/wordprocessingml/2006/main" w:ilvl="2">
+      <w:start w:val="1"/>
+      <w:numFmt w:val="bullet"/>
+      <w:lvlText w:val=""/>
+      <w:lvlJc w:val="left"/>
+      <w:pPr>
+        <w:ind w:left="2160" w:hanging="360"/>
+      </w:pPr>
+      <w:rPr>
+        <w:rFonts w:hint="default" w:ascii="Wingdings" w:hAnsi="Wingdings"/>
+      </w:rPr>
+    </w:lvl>
+    <w:lvl xmlns:w="http://schemas.openxmlformats.org/wordprocessingml/2006/main" w:ilvl="3">
+      <w:start w:val="1"/>
+      <w:numFmt w:val="bullet"/>
+      <w:lvlText w:val=""/>
+      <w:lvlJc w:val="left"/>
+      <w:pPr>
+        <w:ind w:left="2880" w:hanging="360"/>
+      </w:pPr>
+      <w:rPr>
+        <w:rFonts w:hint="default" w:ascii="Symbol" w:hAnsi="Symbol"/>
+      </w:rPr>
+    </w:lvl>
+    <w:lvl xmlns:w="http://schemas.openxmlformats.org/wordprocessingml/2006/main" w:ilvl="4">
+      <w:start w:val="1"/>
+      <w:numFmt w:val="bullet"/>
+      <w:lvlText w:val="o"/>
+      <w:lvlJc w:val="left"/>
+      <w:pPr>
+        <w:ind w:left="3600" w:hanging="360"/>
+      </w:pPr>
+      <w:rPr>
+        <w:rFonts w:hint="default" w:ascii="Courier New" w:hAnsi="Courier New"/>
+      </w:rPr>
+    </w:lvl>
+    <w:lvl xmlns:w="http://schemas.openxmlformats.org/wordprocessingml/2006/main" w:ilvl="5">
+      <w:start w:val="1"/>
+      <w:numFmt w:val="bullet"/>
+      <w:lvlText w:val=""/>
+      <w:lvlJc w:val="left"/>
+      <w:pPr>
+        <w:ind w:left="4320" w:hanging="360"/>
+      </w:pPr>
+      <w:rPr>
+        <w:rFonts w:hint="default" w:ascii="Wingdings" w:hAnsi="Wingdings"/>
+      </w:rPr>
+    </w:lvl>
+    <w:lvl xmlns:w="http://schemas.openxmlformats.org/wordprocessingml/2006/main" w:ilvl="6">
+      <w:start w:val="1"/>
+      <w:numFmt w:val="bullet"/>
+      <w:lvlText w:val=""/>
+      <w:lvlJc w:val="left"/>
+      <w:pPr>
+        <w:ind w:left="5040" w:hanging="360"/>
+      </w:pPr>
+      <w:rPr>
+        <w:rFonts w:hint="default" w:ascii="Symbol" w:hAnsi="Symbol"/>
+      </w:rPr>
+    </w:lvl>
+    <w:lvl xmlns:w="http://schemas.openxmlformats.org/wordprocessingml/2006/main" w:ilvl="7">
+      <w:start w:val="1"/>
+      <w:numFmt w:val="bullet"/>
+      <w:lvlText w:val="o"/>
+      <w:lvlJc w:val="left"/>
+      <w:pPr>
+        <w:ind w:left="5760" w:hanging="360"/>
+      </w:pPr>
+      <w:rPr>
+        <w:rFonts w:hint="default" w:ascii="Courier New" w:hAnsi="Courier New"/>
+      </w:rPr>
+    </w:lvl>
+    <w:lvl xmlns:w="http://schemas.openxmlformats.org/wordprocessingml/2006/main" w:ilvl="8">
+      <w:start w:val="1"/>
+      <w:numFmt w:val="bullet"/>
+      <w:lvlText w:val=""/>
+      <w:lvlJc w:val="left"/>
+      <w:pPr>
+        <w:ind w:left="6480" w:hanging="360"/>
+      </w:pPr>
+      <w:rPr>
+        <w:rFonts w:hint="default" w:ascii="Wingdings" w:hAnsi="Wingdings"/>
+      </w:rPr>
+    </w:lvl>
+  </w:abstractNum>
+  <w:abstractNum xmlns:w="http://schemas.openxmlformats.org/wordprocessingml/2006/main" w:abstractNumId="2">
+    <w:multiLevelType xmlns:w="http://schemas.openxmlformats.org/wordprocessingml/2006/main" w:val="hybridMultilevel"/>
+    <w:lvl xmlns:w="http://schemas.openxmlformats.org/wordprocessingml/2006/main" w:ilvl="0">
+      <w:start w:val="1"/>
+      <w:numFmt w:val="bullet"/>
+      <w:lvlText w:val=""/>
+      <w:lvlJc w:val="left"/>
+      <w:pPr>
+        <w:ind w:left="720" w:hanging="360"/>
+      </w:pPr>
+      <w:rPr>
+        <w:rFonts w:hint="default" w:ascii="Symbol" w:hAnsi="Symbol"/>
+      </w:rPr>
+    </w:lvl>
+    <w:lvl xmlns:w="http://schemas.openxmlformats.org/wordprocessingml/2006/main" w:ilvl="1">
+      <w:start w:val="1"/>
+      <w:numFmt w:val="bullet"/>
+      <w:lvlText w:val="o"/>
+      <w:lvlJc w:val="left"/>
+      <w:pPr>
+        <w:ind w:left="1440" w:hanging="360"/>
+      </w:pPr>
+      <w:rPr>
+        <w:rFonts w:hint="default" w:ascii="Courier New" w:hAnsi="Courier New"/>
+      </w:rPr>
+    </w:lvl>
+    <w:lvl xmlns:w="http://schemas.openxmlformats.org/wordprocessingml/2006/main" w:ilvl="2">
+      <w:start w:val="1"/>
+      <w:numFmt w:val="bullet"/>
+      <w:lvlText w:val=""/>
+      <w:lvlJc w:val="left"/>
+      <w:pPr>
+        <w:ind w:left="2160" w:hanging="360"/>
+      </w:pPr>
+      <w:rPr>
+        <w:rFonts w:hint="default" w:ascii="Wingdings" w:hAnsi="Wingdings"/>
+      </w:rPr>
+    </w:lvl>
+    <w:lvl xmlns:w="http://schemas.openxmlformats.org/wordprocessingml/2006/main" w:ilvl="3">
+      <w:start w:val="1"/>
+      <w:numFmt w:val="bullet"/>
+      <w:lvlText w:val=""/>
+      <w:lvlJc w:val="left"/>
+      <w:pPr>
+        <w:ind w:left="2880" w:hanging="360"/>
+      </w:pPr>
+      <w:rPr>
+        <w:rFonts w:hint="default" w:ascii="Symbol" w:hAnsi="Symbol"/>
+      </w:rPr>
+    </w:lvl>
+    <w:lvl xmlns:w="http://schemas.openxmlformats.org/wordprocessingml/2006/main" w:ilvl="4">
+      <w:start w:val="1"/>
+      <w:numFmt w:val="bullet"/>
+      <w:lvlText w:val="o"/>
+      <w:lvlJc w:val="left"/>
+      <w:pPr>
+        <w:ind w:left="3600" w:hanging="360"/>
+      </w:pPr>
+      <w:rPr>
+        <w:rFonts w:hint="default" w:ascii="Courier New" w:hAnsi="Courier New"/>
+      </w:rPr>
+    </w:lvl>
+    <w:lvl xmlns:w="http://schemas.openxmlformats.org/wordprocessingml/2006/main" w:ilvl="5">
+      <w:start w:val="1"/>
+      <w:numFmt w:val="bullet"/>
+      <w:lvlText w:val=""/>
+      <w:lvlJc w:val="left"/>
+      <w:pPr>
+        <w:ind w:left="4320" w:hanging="360"/>
+      </w:pPr>
+      <w:rPr>
+        <w:rFonts w:hint="default" w:ascii="Wingdings" w:hAnsi="Wingdings"/>
+      </w:rPr>
+    </w:lvl>
+    <w:lvl xmlns:w="http://schemas.openxmlformats.org/wordprocessingml/2006/main" w:ilvl="6">
+      <w:start w:val="1"/>
+      <w:numFmt w:val="bullet"/>
+      <w:lvlText w:val=""/>
+      <w:lvlJc w:val="left"/>
+      <w:pPr>
+        <w:ind w:left="5040" w:hanging="360"/>
+      </w:pPr>
+      <w:rPr>
+        <w:rFonts w:hint="default" w:ascii="Symbol" w:hAnsi="Symbol"/>
+      </w:rPr>
+    </w:lvl>
+    <w:lvl xmlns:w="http://schemas.openxmlformats.org/wordprocessingml/2006/main" w:ilvl="7">
+      <w:start w:val="1"/>
+      <w:numFmt w:val="bullet"/>
+      <w:lvlText w:val="o"/>
+      <w:lvlJc w:val="left"/>
+      <w:pPr>
+        <w:ind w:left="5760" w:hanging="360"/>
+      </w:pPr>
+      <w:rPr>
+        <w:rFonts w:hint="default" w:ascii="Courier New" w:hAnsi="Courier New"/>
+      </w:rPr>
+    </w:lvl>
+    <w:lvl xmlns:w="http://schemas.openxmlformats.org/wordprocessingml/2006/main" w:ilvl="8">
+      <w:start w:val="1"/>
+      <w:numFmt w:val="bullet"/>
+      <w:lvlText w:val=""/>
+      <w:lvlJc w:val="left"/>
+      <w:pPr>
+        <w:ind w:left="6480" w:hanging="360"/>
+      </w:pPr>
+      <w:rPr>
+        <w:rFonts w:hint="default" w:ascii="Wingdings" w:hAnsi="Wingdings"/>
+      </w:rPr>
+    </w:lvl>
+  </w:abstractNum>
+  <w:abstractNum xmlns:w="http://schemas.openxmlformats.org/wordprocessingml/2006/main" w:abstractNumId="1">
+    <w:multiLevelType xmlns:w="http://schemas.openxmlformats.org/wordprocessingml/2006/main" w:val="hybridMultilevel"/>
+    <w:lvl xmlns:w="http://schemas.openxmlformats.org/wordprocessingml/2006/main" w:ilvl="0">
+      <w:start w:val="1"/>
+      <w:numFmt w:val="bullet"/>
+      <w:lvlText w:val=""/>
+      <w:lvlJc w:val="left"/>
+      <w:pPr>
+        <w:ind w:left="720" w:hanging="360"/>
+      </w:pPr>
+      <w:rPr>
+        <w:rFonts w:hint="default" w:ascii="Symbol" w:hAnsi="Symbol"/>
+      </w:rPr>
+    </w:lvl>
+    <w:lvl xmlns:w="http://schemas.openxmlformats.org/wordprocessingml/2006/main" w:ilvl="1">
+      <w:start w:val="1"/>
+      <w:numFmt w:val="bullet"/>
+      <w:lvlText w:val="o"/>
+      <w:lvlJc w:val="left"/>
+      <w:pPr>
+        <w:ind w:left="1440" w:hanging="360"/>
+      </w:pPr>
+      <w:rPr>
+        <w:rFonts w:hint="default" w:ascii="Courier New" w:hAnsi="Courier New"/>
+      </w:rPr>
+    </w:lvl>
+    <w:lvl xmlns:w="http://schemas.openxmlformats.org/wordprocessingml/2006/main" w:ilvl="2">
+      <w:start w:val="1"/>
+      <w:numFmt w:val="bullet"/>
+      <w:lvlText w:val=""/>
+      <w:lvlJc w:val="left"/>
+      <w:pPr>
+        <w:ind w:left="2160" w:hanging="360"/>
+      </w:pPr>
+      <w:rPr>
+        <w:rFonts w:hint="default" w:ascii="Wingdings" w:hAnsi="Wingdings"/>
+      </w:rPr>
+    </w:lvl>
+    <w:lvl xmlns:w="http://schemas.openxmlformats.org/wordprocessingml/2006/main" w:ilvl="3">
+      <w:start w:val="1"/>
+      <w:numFmt w:val="bullet"/>
+      <w:lvlText w:val=""/>
+      <w:lvlJc w:val="left"/>
+      <w:pPr>
+        <w:ind w:left="2880" w:hanging="360"/>
+      </w:pPr>
+      <w:rPr>
+        <w:rFonts w:hint="default" w:ascii="Symbol" w:hAnsi="Symbol"/>
+      </w:rPr>
+    </w:lvl>
+    <w:lvl xmlns:w="http://schemas.openxmlformats.org/wordprocessingml/2006/main" w:ilvl="4">
+      <w:start w:val="1"/>
+      <w:numFmt w:val="bullet"/>
+      <w:lvlText w:val="o"/>
+      <w:lvlJc w:val="left"/>
+      <w:pPr>
+        <w:ind w:left="3600" w:hanging="360"/>
+      </w:pPr>
+      <w:rPr>
+        <w:rFonts w:hint="default" w:ascii="Courier New" w:hAnsi="Courier New"/>
+      </w:rPr>
+    </w:lvl>
+    <w:lvl xmlns:w="http://schemas.openxmlformats.org/wordprocessingml/2006/main" w:ilvl="5">
+      <w:start w:val="1"/>
+      <w:numFmt w:val="bullet"/>
+      <w:lvlText w:val=""/>
+      <w:lvlJc w:val="left"/>
+      <w:pPr>
+        <w:ind w:left="4320" w:hanging="360"/>
+      </w:pPr>
+      <w:rPr>
+        <w:rFonts w:hint="default" w:ascii="Wingdings" w:hAnsi="Wingdings"/>
+      </w:rPr>
+    </w:lvl>
+    <w:lvl xmlns:w="http://schemas.openxmlformats.org/wordprocessingml/2006/main" w:ilvl="6">
+      <w:start w:val="1"/>
+      <w:numFmt w:val="bullet"/>
+      <w:lvlText w:val=""/>
+      <w:lvlJc w:val="left"/>
+      <w:pPr>
+        <w:ind w:left="5040" w:hanging="360"/>
+      </w:pPr>
+      <w:rPr>
+        <w:rFonts w:hint="default" w:ascii="Symbol" w:hAnsi="Symbol"/>
+      </w:rPr>
+    </w:lvl>
+    <w:lvl xmlns:w="http://schemas.openxmlformats.org/wordprocessingml/2006/main" w:ilvl="7">
+      <w:start w:val="1"/>
+      <w:numFmt w:val="bullet"/>
+      <w:lvlText w:val="o"/>
+      <w:lvlJc w:val="left"/>
+      <w:pPr>
+        <w:ind w:left="5760" w:hanging="360"/>
+      </w:pPr>
+      <w:rPr>
+        <w:rFonts w:hint="default" w:ascii="Courier New" w:hAnsi="Courier New"/>
+      </w:rPr>
+    </w:lvl>
+    <w:lvl xmlns:w="http://schemas.openxmlformats.org/wordprocessingml/2006/main" w:ilvl="8">
+      <w:start w:val="1"/>
+      <w:numFmt w:val="bullet"/>
+      <w:lvlText w:val=""/>
+      <w:lvlJc w:val="left"/>
+      <w:pPr>
+        <w:ind w:left="6480" w:hanging="360"/>
+      </w:pPr>
+      <w:rPr>
+        <w:rFonts w:hint="default" w:ascii="Wingdings" w:hAnsi="Wingdings"/>
+      </w:rPr>
+    </w:lvl>
+  </w:abstractNum>
+  <w:num w:numId="7">
+    <w:abstractNumId w:val="7"/>
+  </w:num>
+  <w:num w:numId="6">
+    <w:abstractNumId w:val="6"/>
+  </w:num>
+  <w:num w:numId="5">
+    <w:abstractNumId w:val="5"/>
+  </w:num>
+  <w:num w:numId="4">
+    <w:abstractNumId w:val="4"/>
+  </w:num>
+  <w:num w:numId="3">
+    <w:abstractNumId w:val="3"/>
+  </w:num>
+  <w:num w:numId="2">
+    <w:abstractNumId w:val="2"/>
+  </w:num>
+  <w:num w:numId="1">
+    <w:abstractNumId w:val="1"/>
+  </w:num>
+</w:numbering>
 </file>
 
 <file path=word/styles.xml><?xml version="1.0" encoding="utf-8"?>
@@ -697,6 +2018,115 @@
     <w:semiHidden/>
     <w:unhideWhenUsed/>
   </w:style>
+  <w:style xmlns:w="http://schemas.openxmlformats.org/wordprocessingml/2006/main" w:type="table" w:styleId="TableGrid">
+    <w:name xmlns:w="http://schemas.openxmlformats.org/wordprocessingml/2006/main" w:val="Table Grid"/>
+    <w:basedOn xmlns:w="http://schemas.openxmlformats.org/wordprocessingml/2006/main" w:val="TableNormal"/>
+    <w:uiPriority xmlns:w="http://schemas.openxmlformats.org/wordprocessingml/2006/main" w:val="59"/>
+    <w:rsid xmlns:w="http://schemas.openxmlformats.org/wordprocessingml/2006/main" w:val="00FB4123"/>
+    <w:pPr xmlns:w="http://schemas.openxmlformats.org/wordprocessingml/2006/main">
+      <w:spacing w:after="0" w:line="240" w:lineRule="auto"/>
+    </w:pPr>
+    <w:tblPr xmlns:w="http://schemas.openxmlformats.org/wordprocessingml/2006/main">
+      <w:tblInd w:w="0" w:type="dxa"/>
+      <w:tblBorders>
+        <w:top w:val="single" w:color="000000" w:themeColor="text1" w:sz="4" w:space="0"/>
+        <w:left w:val="single" w:color="000000" w:themeColor="text1" w:sz="4" w:space="0"/>
+        <w:bottom w:val="single" w:color="000000" w:themeColor="text1" w:sz="4" w:space="0"/>
+        <w:right w:val="single" w:color="000000" w:themeColor="text1" w:sz="4" w:space="0"/>
+        <w:insideH w:val="single" w:color="000000" w:themeColor="text1" w:sz="4" w:space="0"/>
+        <w:insideV w:val="single" w:color="000000" w:themeColor="text1" w:sz="4" w:space="0"/>
+      </w:tblBorders>
+      <w:tblCellMar>
+        <w:top w:w="0" w:type="dxa"/>
+        <w:left w:w="108" w:type="dxa"/>
+        <w:bottom w:w="0" w:type="dxa"/>
+        <w:right w:w="108" w:type="dxa"/>
+      </w:tblCellMar>
+    </w:tblPr>
+  </w:style>
+  <w:style xmlns:w14="http://schemas.microsoft.com/office/word/2010/wordml" xmlns:mc="http://schemas.openxmlformats.org/markup-compatibility/2006" xmlns:w="http://schemas.openxmlformats.org/wordprocessingml/2006/main" w:type="table" w:styleId="GridTable1Light-Accent1" mc:Ignorable="w14">
+    <w:name xmlns:w="http://schemas.openxmlformats.org/wordprocessingml/2006/main" w:val="Grid Table 1 Light Accent 1"/>
+    <w:basedOn xmlns:w="http://schemas.openxmlformats.org/wordprocessingml/2006/main" w:val="TableNormal"/>
+    <w:uiPriority xmlns:w="http://schemas.openxmlformats.org/wordprocessingml/2006/main" w:val="46"/>
+    <w:pPr xmlns:w="http://schemas.openxmlformats.org/wordprocessingml/2006/main">
+      <w:spacing xmlns:w="http://schemas.openxmlformats.org/wordprocessingml/2006/main" w:after="0" w:line="240" w:lineRule="auto"/>
+    </w:pPr>
+    <w:tblPr xmlns:w="http://schemas.openxmlformats.org/wordprocessingml/2006/main">
+      <w:tblStyleRowBandSize w:val="1"/>
+      <w:tblStyleColBandSize w:val="1"/>
+      <w:tblInd w:w="0" w:type="dxa"/>
+      <w:tblBorders>
+        <w:top w:val="single" w:color="BDD6EE" w:themeColor="accent1" w:themeTint="66" w:sz="4" w:space="0"/>
+        <w:left w:val="single" w:color="BDD6EE" w:themeColor="accent1" w:themeTint="66" w:sz="4" w:space="0"/>
+        <w:bottom w:val="single" w:color="BDD6EE" w:themeColor="accent1" w:themeTint="66" w:sz="4" w:space="0"/>
+        <w:right w:val="single" w:color="BDD6EE" w:themeColor="accent1" w:themeTint="66" w:sz="4" w:space="0"/>
+        <w:insideH w:val="single" w:color="BDD6EE" w:themeColor="accent1" w:themeTint="66" w:sz="4" w:space="0"/>
+        <w:insideV w:val="single" w:color="BDD6EE" w:themeColor="accent1" w:themeTint="66" w:sz="4" w:space="0"/>
+      </w:tblBorders>
+      <w:tblCellMar>
+        <w:top w:w="0" w:type="dxa"/>
+        <w:left w:w="108" w:type="dxa"/>
+        <w:bottom w:w="0" w:type="dxa"/>
+        <w:right w:w="108" w:type="dxa"/>
+      </w:tblCellMar>
+    </w:tblPr>
+    <w:tblStylePr xmlns:w="http://schemas.openxmlformats.org/wordprocessingml/2006/main" w:type="firstRow">
+      <w:rPr>
+        <w:b/>
+        <w:bCs/>
+      </w:rPr>
+      <w:tblPr/>
+      <w:tcPr>
+        <w:tcBorders>
+          <w:bottom w:val="single" w:color="9CC2E5" w:themeColor="accent1" w:themeTint="99" w:sz="12" w:space="0"/>
+        </w:tcBorders>
+      </w:tcPr>
+    </w:tblStylePr>
+    <w:tblStylePr xmlns:w="http://schemas.openxmlformats.org/wordprocessingml/2006/main" w:type="lastRow">
+      <w:rPr>
+        <w:b/>
+        <w:bCs/>
+      </w:rPr>
+      <w:tblPr/>
+      <w:tcPr>
+        <w:tcBorders>
+          <w:top w:val="double" w:color="9CC2E5" w:themeColor="accent1" w:themeTint="99" w:sz="2" w:space="0"/>
+        </w:tcBorders>
+      </w:tcPr>
+    </w:tblStylePr>
+    <w:tblStylePr xmlns:w="http://schemas.openxmlformats.org/wordprocessingml/2006/main" w:type="firstCol">
+      <w:rPr>
+        <w:b/>
+        <w:bCs/>
+      </w:rPr>
+    </w:tblStylePr>
+    <w:tblStylePr xmlns:w="http://schemas.openxmlformats.org/wordprocessingml/2006/main" w:type="lastCol">
+      <w:rPr>
+        <w:b/>
+        <w:bCs/>
+      </w:rPr>
+    </w:tblStylePr>
+  </w:style>
+  <w:style xmlns:w14="http://schemas.microsoft.com/office/word/2010/wordml" xmlns:mc="http://schemas.openxmlformats.org/markup-compatibility/2006" xmlns:w="http://schemas.openxmlformats.org/wordprocessingml/2006/main" w:type="character" w:styleId="Hyperlink" mc:Ignorable="w14">
+    <w:name xmlns:w="http://schemas.openxmlformats.org/wordprocessingml/2006/main" w:val="Hyperlink"/>
+    <w:basedOn xmlns:w="http://schemas.openxmlformats.org/wordprocessingml/2006/main" w:val="DefaultParagraphFont"/>
+    <w:uiPriority xmlns:w="http://schemas.openxmlformats.org/wordprocessingml/2006/main" w:val="99"/>
+    <w:unhideWhenUsed xmlns:w="http://schemas.openxmlformats.org/wordprocessingml/2006/main"/>
+    <w:rPr xmlns:w="http://schemas.openxmlformats.org/wordprocessingml/2006/main">
+      <w:color w:val="0563C1" w:themeColor="hyperlink"/>
+      <w:u w:val="single"/>
+    </w:rPr>
+  </w:style>
+  <w:style xmlns:w14="http://schemas.microsoft.com/office/word/2010/wordml" xmlns:mc="http://schemas.openxmlformats.org/markup-compatibility/2006" xmlns:w="http://schemas.openxmlformats.org/wordprocessingml/2006/main" w:type="paragraph" w:styleId="ListParagraph" mc:Ignorable="w14">
+    <w:name xmlns:w="http://schemas.openxmlformats.org/wordprocessingml/2006/main" w:val="List Paragraph"/>
+    <w:basedOn xmlns:w="http://schemas.openxmlformats.org/wordprocessingml/2006/main" w:val="Normal"/>
+    <w:uiPriority xmlns:w="http://schemas.openxmlformats.org/wordprocessingml/2006/main" w:val="34"/>
+    <w:qFormat xmlns:w="http://schemas.openxmlformats.org/wordprocessingml/2006/main"/>
+    <w:pPr xmlns:w="http://schemas.openxmlformats.org/wordprocessingml/2006/main">
+      <w:ind xmlns:w="http://schemas.openxmlformats.org/wordprocessingml/2006/main" w:left="720"/>
+      <w:contextualSpacing xmlns:w="http://schemas.openxmlformats.org/wordprocessingml/2006/main"/>
+    </w:pPr>
+  </w:style>
 </w:styles>
 </file>
 

</xml_diff>